<commit_message>
Update Protocol for Calibration Tanks_2017.docx
</commit_message>
<xml_diff>
--- a/Protocol for Calibration Tanks_2017.docx
+++ b/Protocol for Calibration Tanks_2017.docx
@@ -252,26 +252,10 @@
           <w:noProof/>
         </w:rPr>
         <w:drawing>
-          <wp:anchor distT="0" distB="0" distL="114300" distR="114300" simplePos="0" relativeHeight="251660288" behindDoc="0" locked="0" layoutInCell="1" allowOverlap="1" wp14:anchorId="5E3A38D4" wp14:editId="550E1628">
-            <wp:simplePos x="0" y="0"/>
-            <wp:positionH relativeFrom="column">
-              <wp:posOffset>0</wp:posOffset>
-            </wp:positionH>
-            <wp:positionV relativeFrom="paragraph">
-              <wp:posOffset>1270</wp:posOffset>
-            </wp:positionV>
-            <wp:extent cx="3086100" cy="1310640"/>
-            <wp:effectExtent l="0" t="0" r="12700" b="10160"/>
-            <wp:wrapThrough wrapText="bothSides">
-              <wp:wrapPolygon edited="0">
-                <wp:start x="0" y="0"/>
-                <wp:lineTo x="0" y="21349"/>
-                <wp:lineTo x="21511" y="21349"/>
-                <wp:lineTo x="21511" y="0"/>
-                <wp:lineTo x="0" y="0"/>
-              </wp:wrapPolygon>
-            </wp:wrapThrough>
-            <wp:docPr id="5" name="Picture 2"/>
+          <wp:inline distT="0" distB="0" distL="0" distR="0" wp14:anchorId="38AA5A54" wp14:editId="7A582C18">
+            <wp:extent cx="6210300" cy="1038225"/>
+            <wp:effectExtent l="0" t="0" r="0" b="9525"/>
+            <wp:docPr id="1" name="Picture 1"/>
             <wp:cNvGraphicFramePr>
               <a:graphicFrameLocks xmlns:a="http://schemas.openxmlformats.org/drawingml/2006/main" noChangeAspect="1"/>
             </wp:cNvGraphicFramePr>
@@ -279,55 +263,31 @@
               <a:graphicData uri="http://schemas.openxmlformats.org/drawingml/2006/picture">
                 <pic:pic xmlns:pic="http://schemas.openxmlformats.org/drawingml/2006/picture">
                   <pic:nvPicPr>
-                    <pic:cNvPr id="0" name="Picture 2"/>
-                    <pic:cNvPicPr>
-                      <a:picLocks noChangeAspect="1" noChangeArrowheads="1"/>
-                    </pic:cNvPicPr>
+                    <pic:cNvPr id="1" name=""/>
+                    <pic:cNvPicPr/>
                   </pic:nvPicPr>
                   <pic:blipFill>
-                    <a:blip r:embed="rId7">
-                      <a:extLst>
-                        <a:ext uri="{28A0092B-C50C-407E-A947-70E740481C1C}">
-                          <a14:useLocalDpi xmlns:a14="http://schemas.microsoft.com/office/drawing/2010/main" val="0"/>
-                        </a:ext>
-                      </a:extLst>
-                    </a:blip>
-                    <a:srcRect/>
+                    <a:blip r:embed="rId7"/>
                     <a:stretch>
                       <a:fillRect/>
                     </a:stretch>
                   </pic:blipFill>
-                  <pic:spPr bwMode="auto">
+                  <pic:spPr>
                     <a:xfrm>
                       <a:off x="0" y="0"/>
-                      <a:ext cx="3086100" cy="1310640"/>
+                      <a:ext cx="6210300" cy="1038225"/>
                     </a:xfrm>
                     <a:prstGeom prst="rect">
                       <a:avLst/>
                     </a:prstGeom>
-                    <a:noFill/>
-                    <a:ln>
-                      <a:noFill/>
-                    </a:ln>
                   </pic:spPr>
                 </pic:pic>
               </a:graphicData>
             </a:graphic>
-            <wp14:sizeRelH relativeFrom="page">
-              <wp14:pctWidth>0</wp14:pctWidth>
-            </wp14:sizeRelH>
-            <wp14:sizeRelV relativeFrom="page">
-              <wp14:pctHeight>0</wp14:pctHeight>
-            </wp14:sizeRelV>
-          </wp:anchor>
+          </wp:inline>
         </w:drawing>
       </w:r>
     </w:p>
-    <w:p/>
-    <w:p/>
-    <w:p/>
-    <w:p/>
-    <w:p/>
     <w:p/>
     <w:p/>
     <w:p>
@@ -441,17 +401,12 @@
       <w:r>
         <w:t xml:space="preserve">, </w:t>
       </w:r>
-      <w:proofErr w:type="gramStart"/>
       <w:r>
         <w:t xml:space="preserve">cd </w:t>
       </w:r>
       <w:r>
-        <w:t xml:space="preserve"> </w:t>
-      </w:r>
-      <w:r>
         <w:t>/</w:t>
       </w:r>
-      <w:proofErr w:type="gramEnd"/>
       <w:r>
         <w:t>projects/co2c13/flask/</w:t>
       </w:r>
@@ -517,33 +472,34 @@
         </w:numPr>
       </w:pPr>
       <w:r>
-        <w:t xml:space="preserve">Find appropriate </w:t>
-      </w:r>
-      <w:proofErr w:type="spellStart"/>
-      <w:r>
-        <w:t>regulator</w:t>
-      </w:r>
-      <w:proofErr w:type="spellEnd"/>
-      <w:r>
-        <w:t xml:space="preserve"> and put on cylinder. Make sure the regulator is seated properly and flush 3X</w:t>
+        <w:t>Find appropriate regulator and put on cylinder. Make sure the regulator is seated properly and flush 3X</w:t>
       </w:r>
       <w:r>
         <w:t xml:space="preserve"> before closing it off</w:t>
       </w:r>
       <w:r>
-        <w:t xml:space="preserve">. Mark on regulator gauges the pressures on both gauges. </w:t>
-      </w:r>
-      <w:r>
-        <w:t xml:space="preserve">Leave </w:t>
+        <w:t xml:space="preserve">. Mark </w:t>
+      </w:r>
+      <w:r>
+        <w:t xml:space="preserve">the pressure </w:t>
+      </w:r>
+      <w:r>
+        <w:t xml:space="preserve">on </w:t>
+      </w:r>
+      <w:r>
+        <w:t xml:space="preserve">both </w:t>
+      </w:r>
+      <w:r>
+        <w:t xml:space="preserve">regulator gauges. </w:t>
+      </w:r>
+      <w:r>
+        <w:t>Leave overnight.</w:t>
+      </w:r>
+      <w:r>
+        <w:t xml:space="preserve"> If </w:t>
       </w:r>
       <w:r>
         <w:lastRenderedPageBreak/>
-        <w:t>overnight.</w:t>
-      </w:r>
-      <w:r>
-        <w:t xml:space="preserve"> If </w:t>
-      </w:r>
-      <w:r>
         <w:t xml:space="preserve">there’s </w:t>
       </w:r>
       <w:r>
@@ -559,7 +515,13 @@
         <w:t>it’s ok to begin running. If the pressure dropped at all,</w:t>
       </w:r>
       <w:r>
-        <w:t xml:space="preserve"> re-seat regulator and re-test.</w:t>
+        <w:t xml:space="preserve"> re-seat regulator and re-test</w:t>
+      </w:r>
+      <w:r>
+        <w:t xml:space="preserve"> overnight</w:t>
+      </w:r>
+      <w:r>
+        <w:t>.</w:t>
       </w:r>
     </w:p>
     <w:p/>
@@ -590,7 +552,10 @@
         <w:t>. The informational methane isotope analysis is about the same. In g</w:t>
       </w:r>
       <w:r>
-        <w:t>eneral, we are looking for ~ 30</w:t>
+        <w:t>eneral, we are looking for ~</w:t>
+      </w:r>
+      <w:r>
+        <w:t>30</w:t>
       </w:r>
       <w:r>
         <w:t xml:space="preserve">-40 </w:t>
@@ -655,8 +620,6 @@
       <w:r>
         <w:t>compiled</w:t>
       </w:r>
-      <w:bookmarkStart w:id="0" w:name="_GoBack"/>
-      <w:bookmarkEnd w:id="0"/>
       <w:r>
         <w:t xml:space="preserve"> and</w:t>
       </w:r>
@@ -924,92 +887,82 @@
         <w:t xml:space="preserve">FileZilla in </w:t>
       </w:r>
       <w:r>
-        <w:t>vortex2 (found in   /projects/co2c</w:t>
-      </w:r>
-      <w:r>
-        <w:t>13(or ch4c13)/</w:t>
+        <w:t>vortex2 (found in</w:t>
+      </w:r>
+      <w:r>
+        <w:t xml:space="preserve"> /projects/co2c</w:t>
+      </w:r>
+      <w:r>
+        <w:t>13</w:t>
+      </w:r>
+      <w:r>
+        <w:t xml:space="preserve"> </w:t>
+      </w:r>
+      <w:r>
+        <w:t xml:space="preserve">(or ch4c13)/cals.) Drag file </w:t>
+      </w:r>
+      <w:r>
+        <w:t xml:space="preserve">onto </w:t>
       </w:r>
       <w:proofErr w:type="spellStart"/>
       <w:r>
-        <w:t>cals</w:t>
+        <w:t>Carbonito</w:t>
       </w:r>
       <w:proofErr w:type="spellEnd"/>
       <w:r>
-        <w:t xml:space="preserve">.) Drag file </w:t>
-      </w:r>
-      <w:r>
-        <w:t xml:space="preserve">onto </w:t>
+        <w:t>/</w:t>
       </w:r>
       <w:proofErr w:type="spellStart"/>
       <w:r>
-        <w:t>Carbonito</w:t>
+        <w:t>Organico</w:t>
       </w:r>
       <w:proofErr w:type="spellEnd"/>
       <w:r>
-        <w:t>/</w:t>
+        <w:t xml:space="preserve"> and </w:t>
+      </w:r>
+      <w:r>
+        <w:t>left click to open</w:t>
+      </w:r>
+      <w:r>
+        <w:t xml:space="preserve">. Examine the data and look for possible flier/bad runs and ensure the </w:t>
       </w:r>
       <w:proofErr w:type="spellStart"/>
       <w:r>
-        <w:t>Organico</w:t>
+        <w:t>stdev</w:t>
       </w:r>
       <w:proofErr w:type="spellEnd"/>
       <w:r>
-        <w:t xml:space="preserve"> and </w:t>
-      </w:r>
-      <w:r>
-        <w:t>left click to open</w:t>
-      </w:r>
-      <w:r>
-        <w:t xml:space="preserve">. Examine the data and look for possible flier/bad runs and ensure the </w:t>
+        <w:t xml:space="preserve"> and uncertainties are within our specifications.</w:t>
+      </w:r>
+      <w:r>
+        <w:t xml:space="preserve"> Additionally, a .</w:t>
       </w:r>
       <w:proofErr w:type="spellStart"/>
       <w:r>
-        <w:t>stdev</w:t>
+        <w:t>ps</w:t>
+      </w:r>
+      <w:r>
+        <w:t>c</w:t>
       </w:r>
       <w:proofErr w:type="spellEnd"/>
       <w:r>
-        <w:t xml:space="preserve"> and uncertainties are within our specifications.</w:t>
-      </w:r>
-      <w:r>
-        <w:t xml:space="preserve"> Additionally, a .</w:t>
+        <w:t xml:space="preserve"> file (graph) will be created. This file needs to be converted into a .</w:t>
       </w:r>
       <w:proofErr w:type="spellStart"/>
       <w:r>
-        <w:t>ps</w:t>
-      </w:r>
-      <w:r>
-        <w:t>c</w:t>
+        <w:t>png</w:t>
       </w:r>
       <w:proofErr w:type="spellEnd"/>
       <w:r>
-        <w:t xml:space="preserve"> file (graph) will be created. This file needs to be converted into a .</w:t>
+        <w:t xml:space="preserve"> file. In </w:t>
       </w:r>
       <w:proofErr w:type="spellStart"/>
       <w:r>
-        <w:t>png</w:t>
+        <w:t>PuTTY</w:t>
       </w:r>
       <w:proofErr w:type="spellEnd"/>
       <w:r>
-        <w:t xml:space="preserve"> file. In </w:t>
-      </w:r>
-      <w:r>
-        <w:t>X11, cd /projects/co2c13/</w:t>
-      </w:r>
-      <w:proofErr w:type="spellStart"/>
-      <w:r>
-        <w:t>cals</w:t>
-      </w:r>
-      <w:proofErr w:type="spellEnd"/>
-      <w:r>
-        <w:t>/</w:t>
-      </w:r>
-      <w:proofErr w:type="spellStart"/>
-      <w:r>
-        <w:t>external_cyl</w:t>
-      </w:r>
-      <w:proofErr w:type="spellEnd"/>
-      <w:r>
-        <w:t>/stats</w:t>
+        <w:t>, cd /projects/co2c13/cals/external_cyl/stats</w:t>
       </w:r>
     </w:p>
     <w:p>
@@ -1029,44 +982,31 @@
         <w:t>If hand flagging data is ne</w:t>
       </w:r>
       <w:r>
-        <w:t>cessary, open raw file in X11 (</w:t>
-      </w:r>
-      <w:r>
-        <w:t>cd /projects/co2c13/</w:t>
+        <w:t>cessary, open raw file (</w:t>
+      </w:r>
+      <w:r>
+        <w:t>cd /projects/co2c13/cals/</w:t>
+      </w:r>
+      <w:r>
+        <w:t xml:space="preserve">external_cyl) and </w:t>
       </w:r>
       <w:proofErr w:type="spellStart"/>
       <w:r>
-        <w:t>cals</w:t>
+        <w:t>nedit</w:t>
       </w:r>
       <w:proofErr w:type="spellEnd"/>
       <w:r>
-        <w:t>/</w:t>
+        <w:t xml:space="preserve"> raw file</w:t>
+      </w:r>
+      <w:r>
+        <w:t xml:space="preserve"> (</w:t>
       </w:r>
       <w:proofErr w:type="spellStart"/>
       <w:r>
-        <w:t>external_cyl</w:t>
+        <w:t>nedit</w:t>
       </w:r>
       <w:proofErr w:type="spellEnd"/>
       <w:r>
-        <w:t xml:space="preserve">) and </w:t>
-      </w:r>
-      <w:proofErr w:type="spellStart"/>
-      <w:r>
-        <w:t>nedit</w:t>
-      </w:r>
-      <w:proofErr w:type="spellEnd"/>
-      <w:r>
-        <w:t xml:space="preserve"> raw file</w:t>
-      </w:r>
-      <w:r>
-        <w:t xml:space="preserve"> (</w:t>
-      </w:r>
-      <w:proofErr w:type="spellStart"/>
-      <w:r>
-        <w:t>nedit</w:t>
-      </w:r>
-      <w:proofErr w:type="spellEnd"/>
-      <w:r>
         <w:t xml:space="preserve"> </w:t>
       </w:r>
       <w:r>
@@ -1088,7 +1028,7 @@
         <w:t>‘</w:t>
       </w:r>
       <w:r>
-        <w:t>B</w:t>
+        <w:t>!</w:t>
       </w:r>
       <w:r>
         <w:t>’</w:t>
@@ -1108,24 +1048,42 @@
           <w:ilvl w:val="0"/>
           <w:numId w:val="2"/>
         </w:numPr>
-      </w:pPr>
-      <w:r>
+        <w:rPr>
+          <w:highlight w:val="yellow"/>
+        </w:rPr>
+      </w:pPr>
+      <w:r>
+        <w:rPr>
+          <w:highlight w:val="yellow"/>
+        </w:rPr>
         <w:t xml:space="preserve">Once satisfied with the data, run </w:t>
       </w:r>
       <w:proofErr w:type="spellStart"/>
       <w:r>
+        <w:rPr>
+          <w:highlight w:val="yellow"/>
+        </w:rPr>
         <w:t>tank_view</w:t>
       </w:r>
       <w:proofErr w:type="spellEnd"/>
       <w:r>
+        <w:rPr>
+          <w:highlight w:val="yellow"/>
+        </w:rPr>
         <w:t xml:space="preserve"> again and create a new raw data file. Drag into folder created for specific cylinder on </w:t>
       </w:r>
       <w:proofErr w:type="spellStart"/>
       <w:r>
+        <w:rPr>
+          <w:highlight w:val="yellow"/>
+        </w:rPr>
         <w:t>Carbonito</w:t>
       </w:r>
       <w:proofErr w:type="spellEnd"/>
       <w:r>
+        <w:rPr>
+          <w:highlight w:val="yellow"/>
+        </w:rPr>
         <w:t>, save-as Excel file. Once excel file is created, fill in table on calibration letter document by copying and pasting into template (see below). Fill out the remaining information on document (prepared for, date, cylinder id, fill date).</w:t>
       </w:r>
     </w:p>
@@ -1245,7 +1203,25 @@
                 <w:lang w:bidi="x-none"/>
               </w:rPr>
               <w:br/>
-              <w:t>INSTAAR, Univ. of                      Colorado, Boulder</w:t>
+              <w:t>INSTAA</w:t>
+            </w:r>
+            <w:r>
+              <w:rPr>
+                <w:rFonts w:ascii="Geneva" w:eastAsia="Times New Roman" w:hAnsi="Geneva"/>
+                <w:color w:val="000000"/>
+                <w:sz w:val="18"/>
+                <w:lang w:bidi="x-none"/>
+              </w:rPr>
+              <w:t>R, Univ. of</w:t>
+            </w:r>
+            <w:r>
+              <w:rPr>
+                <w:rFonts w:ascii="Geneva" w:eastAsia="Times New Roman" w:hAnsi="Geneva"/>
+                <w:color w:val="000000"/>
+                <w:sz w:val="18"/>
+                <w:lang w:bidi="x-none"/>
+              </w:rPr>
+              <w:t xml:space="preserve"> Colorado, Boulder</w:t>
             </w:r>
           </w:p>
         </w:tc>
@@ -2850,1230 +2826,6 @@
       </w:tr>
       <w:tr>
         <w:trPr>
-          <w:trHeight w:val="194"/>
-        </w:trPr>
-        <w:tc>
-          <w:tcPr>
-            <w:tcW w:w="1349" w:type="dxa"/>
-            <w:tcBorders>
-              <w:top w:val="single" w:sz="4" w:space="0" w:color="auto"/>
-              <w:left w:val="single" w:sz="4" w:space="0" w:color="auto"/>
-              <w:bottom w:val="single" w:sz="4" w:space="0" w:color="auto"/>
-              <w:right w:val="single" w:sz="4" w:space="0" w:color="auto"/>
-            </w:tcBorders>
-            <w:shd w:val="clear" w:color="auto" w:fill="auto"/>
-            <w:vAlign w:val="bottom"/>
-          </w:tcPr>
-          <w:p>
-            <w:pPr>
-              <w:jc w:val="right"/>
-              <w:rPr>
-                <w:rFonts w:ascii="Calibri" w:eastAsia="Times New Roman" w:hAnsi="Calibri"/>
-                <w:color w:val="000000"/>
-              </w:rPr>
-            </w:pPr>
-          </w:p>
-        </w:tc>
-        <w:tc>
-          <w:tcPr>
-            <w:tcW w:w="817" w:type="dxa"/>
-            <w:tcBorders>
-              <w:top w:val="single" w:sz="4" w:space="0" w:color="auto"/>
-              <w:left w:val="single" w:sz="4" w:space="0" w:color="auto"/>
-              <w:bottom w:val="single" w:sz="4" w:space="0" w:color="auto"/>
-              <w:right w:val="single" w:sz="4" w:space="0" w:color="auto"/>
-            </w:tcBorders>
-            <w:shd w:val="clear" w:color="auto" w:fill="auto"/>
-            <w:vAlign w:val="bottom"/>
-          </w:tcPr>
-          <w:p>
-            <w:pPr>
-              <w:jc w:val="right"/>
-              <w:rPr>
-                <w:rFonts w:ascii="Calibri" w:eastAsia="Times New Roman" w:hAnsi="Calibri"/>
-                <w:color w:val="000000"/>
-              </w:rPr>
-            </w:pPr>
-          </w:p>
-        </w:tc>
-        <w:tc>
-          <w:tcPr>
-            <w:tcW w:w="1452" w:type="dxa"/>
-            <w:tcBorders>
-              <w:top w:val="single" w:sz="4" w:space="0" w:color="auto"/>
-              <w:left w:val="single" w:sz="4" w:space="0" w:color="auto"/>
-              <w:bottom w:val="single" w:sz="4" w:space="0" w:color="auto"/>
-              <w:right w:val="single" w:sz="4" w:space="0" w:color="auto"/>
-            </w:tcBorders>
-            <w:shd w:val="clear" w:color="auto" w:fill="auto"/>
-            <w:vAlign w:val="bottom"/>
-          </w:tcPr>
-          <w:p>
-            <w:pPr>
-              <w:jc w:val="right"/>
-              <w:rPr>
-                <w:rFonts w:ascii="Calibri" w:eastAsia="Times New Roman" w:hAnsi="Calibri"/>
-                <w:color w:val="000000"/>
-              </w:rPr>
-            </w:pPr>
-          </w:p>
-        </w:tc>
-        <w:tc>
-          <w:tcPr>
-            <w:tcW w:w="1000" w:type="dxa"/>
-            <w:tcBorders>
-              <w:top w:val="single" w:sz="4" w:space="0" w:color="auto"/>
-              <w:left w:val="single" w:sz="4" w:space="0" w:color="auto"/>
-              <w:bottom w:val="single" w:sz="4" w:space="0" w:color="auto"/>
-              <w:right w:val="single" w:sz="4" w:space="0" w:color="auto"/>
-            </w:tcBorders>
-            <w:shd w:val="clear" w:color="auto" w:fill="auto"/>
-            <w:vAlign w:val="bottom"/>
-          </w:tcPr>
-          <w:p>
-            <w:pPr>
-              <w:jc w:val="right"/>
-              <w:rPr>
-                <w:rFonts w:ascii="Calibri" w:eastAsia="Times New Roman" w:hAnsi="Calibri"/>
-                <w:color w:val="000000"/>
-              </w:rPr>
-            </w:pPr>
-          </w:p>
-        </w:tc>
-        <w:tc>
-          <w:tcPr>
-            <w:tcW w:w="1271" w:type="dxa"/>
-            <w:tcBorders>
-              <w:top w:val="single" w:sz="4" w:space="0" w:color="auto"/>
-              <w:left w:val="single" w:sz="4" w:space="0" w:color="auto"/>
-              <w:bottom w:val="single" w:sz="4" w:space="0" w:color="auto"/>
-              <w:right w:val="single" w:sz="4" w:space="0" w:color="auto"/>
-            </w:tcBorders>
-            <w:shd w:val="clear" w:color="auto" w:fill="auto"/>
-            <w:vAlign w:val="bottom"/>
-          </w:tcPr>
-          <w:p>
-            <w:pPr>
-              <w:jc w:val="right"/>
-              <w:rPr>
-                <w:rFonts w:ascii="Calibri" w:eastAsia="Times New Roman" w:hAnsi="Calibri"/>
-                <w:color w:val="000000"/>
-              </w:rPr>
-            </w:pPr>
-          </w:p>
-        </w:tc>
-        <w:tc>
-          <w:tcPr>
-            <w:tcW w:w="817" w:type="dxa"/>
-            <w:gridSpan w:val="2"/>
-            <w:tcBorders>
-              <w:top w:val="single" w:sz="4" w:space="0" w:color="auto"/>
-              <w:left w:val="single" w:sz="4" w:space="0" w:color="auto"/>
-              <w:bottom w:val="single" w:sz="4" w:space="0" w:color="auto"/>
-              <w:right w:val="single" w:sz="4" w:space="0" w:color="auto"/>
-            </w:tcBorders>
-            <w:shd w:val="clear" w:color="auto" w:fill="auto"/>
-            <w:vAlign w:val="bottom"/>
-          </w:tcPr>
-          <w:p>
-            <w:pPr>
-              <w:jc w:val="right"/>
-              <w:rPr>
-                <w:rFonts w:ascii="Calibri" w:eastAsia="Times New Roman" w:hAnsi="Calibri"/>
-                <w:color w:val="000000"/>
-              </w:rPr>
-            </w:pPr>
-          </w:p>
-        </w:tc>
-        <w:tc>
-          <w:tcPr>
-            <w:tcW w:w="1362" w:type="dxa"/>
-            <w:tcBorders>
-              <w:top w:val="single" w:sz="4" w:space="0" w:color="auto"/>
-              <w:left w:val="single" w:sz="4" w:space="0" w:color="auto"/>
-              <w:bottom w:val="single" w:sz="4" w:space="0" w:color="auto"/>
-              <w:right w:val="single" w:sz="4" w:space="0" w:color="auto"/>
-            </w:tcBorders>
-            <w:shd w:val="clear" w:color="auto" w:fill="auto"/>
-            <w:vAlign w:val="bottom"/>
-          </w:tcPr>
-          <w:p>
-            <w:pPr>
-              <w:jc w:val="right"/>
-              <w:rPr>
-                <w:rFonts w:ascii="Calibri" w:eastAsia="Times New Roman" w:hAnsi="Calibri"/>
-                <w:color w:val="000000"/>
-              </w:rPr>
-            </w:pPr>
-          </w:p>
-        </w:tc>
-        <w:tc>
-          <w:tcPr>
-            <w:tcW w:w="998" w:type="dxa"/>
-            <w:tcBorders>
-              <w:top w:val="single" w:sz="4" w:space="0" w:color="auto"/>
-              <w:left w:val="single" w:sz="4" w:space="0" w:color="auto"/>
-              <w:bottom w:val="single" w:sz="4" w:space="0" w:color="auto"/>
-              <w:right w:val="single" w:sz="4" w:space="0" w:color="auto"/>
-            </w:tcBorders>
-            <w:shd w:val="clear" w:color="auto" w:fill="auto"/>
-            <w:vAlign w:val="bottom"/>
-          </w:tcPr>
-          <w:p>
-            <w:pPr>
-              <w:jc w:val="right"/>
-              <w:rPr>
-                <w:rFonts w:ascii="Calibri" w:eastAsia="Times New Roman" w:hAnsi="Calibri"/>
-                <w:color w:val="000000"/>
-              </w:rPr>
-            </w:pPr>
-          </w:p>
-        </w:tc>
-        <w:tc>
-          <w:tcPr>
-            <w:tcW w:w="1274" w:type="dxa"/>
-            <w:tcBorders>
-              <w:top w:val="single" w:sz="4" w:space="0" w:color="auto"/>
-              <w:left w:val="single" w:sz="4" w:space="0" w:color="auto"/>
-              <w:bottom w:val="single" w:sz="4" w:space="0" w:color="auto"/>
-              <w:right w:val="single" w:sz="4" w:space="0" w:color="auto"/>
-            </w:tcBorders>
-            <w:shd w:val="clear" w:color="auto" w:fill="auto"/>
-            <w:vAlign w:val="bottom"/>
-          </w:tcPr>
-          <w:p>
-            <w:pPr>
-              <w:jc w:val="right"/>
-              <w:rPr>
-                <w:rFonts w:ascii="Calibri" w:eastAsia="Times New Roman" w:hAnsi="Calibri"/>
-                <w:color w:val="000000"/>
-              </w:rPr>
-            </w:pPr>
-          </w:p>
-        </w:tc>
-      </w:tr>
-      <w:tr>
-        <w:trPr>
-          <w:trHeight w:val="165"/>
-        </w:trPr>
-        <w:tc>
-          <w:tcPr>
-            <w:tcW w:w="1349" w:type="dxa"/>
-            <w:tcBorders>
-              <w:top w:val="single" w:sz="4" w:space="0" w:color="auto"/>
-              <w:left w:val="single" w:sz="4" w:space="0" w:color="auto"/>
-              <w:bottom w:val="single" w:sz="4" w:space="0" w:color="auto"/>
-              <w:right w:val="single" w:sz="4" w:space="0" w:color="auto"/>
-            </w:tcBorders>
-            <w:shd w:val="clear" w:color="auto" w:fill="auto"/>
-            <w:vAlign w:val="bottom"/>
-          </w:tcPr>
-          <w:p>
-            <w:pPr>
-              <w:jc w:val="right"/>
-              <w:rPr>
-                <w:rFonts w:ascii="Calibri" w:eastAsia="Times New Roman" w:hAnsi="Calibri"/>
-                <w:color w:val="000000"/>
-              </w:rPr>
-            </w:pPr>
-          </w:p>
-        </w:tc>
-        <w:tc>
-          <w:tcPr>
-            <w:tcW w:w="817" w:type="dxa"/>
-            <w:tcBorders>
-              <w:top w:val="single" w:sz="4" w:space="0" w:color="auto"/>
-              <w:left w:val="single" w:sz="4" w:space="0" w:color="auto"/>
-              <w:bottom w:val="single" w:sz="4" w:space="0" w:color="auto"/>
-              <w:right w:val="single" w:sz="4" w:space="0" w:color="auto"/>
-            </w:tcBorders>
-            <w:shd w:val="clear" w:color="auto" w:fill="auto"/>
-            <w:vAlign w:val="bottom"/>
-          </w:tcPr>
-          <w:p>
-            <w:pPr>
-              <w:jc w:val="right"/>
-              <w:rPr>
-                <w:rFonts w:ascii="Calibri" w:eastAsia="Times New Roman" w:hAnsi="Calibri"/>
-                <w:color w:val="000000"/>
-              </w:rPr>
-            </w:pPr>
-          </w:p>
-        </w:tc>
-        <w:tc>
-          <w:tcPr>
-            <w:tcW w:w="1452" w:type="dxa"/>
-            <w:tcBorders>
-              <w:top w:val="single" w:sz="4" w:space="0" w:color="auto"/>
-              <w:left w:val="single" w:sz="4" w:space="0" w:color="auto"/>
-              <w:bottom w:val="single" w:sz="4" w:space="0" w:color="auto"/>
-              <w:right w:val="single" w:sz="4" w:space="0" w:color="auto"/>
-            </w:tcBorders>
-            <w:shd w:val="clear" w:color="auto" w:fill="auto"/>
-            <w:vAlign w:val="bottom"/>
-          </w:tcPr>
-          <w:p>
-            <w:pPr>
-              <w:jc w:val="right"/>
-              <w:rPr>
-                <w:rFonts w:ascii="Calibri" w:eastAsia="Times New Roman" w:hAnsi="Calibri"/>
-                <w:color w:val="000000"/>
-              </w:rPr>
-            </w:pPr>
-          </w:p>
-        </w:tc>
-        <w:tc>
-          <w:tcPr>
-            <w:tcW w:w="1000" w:type="dxa"/>
-            <w:tcBorders>
-              <w:top w:val="single" w:sz="4" w:space="0" w:color="auto"/>
-              <w:left w:val="single" w:sz="4" w:space="0" w:color="auto"/>
-              <w:bottom w:val="single" w:sz="4" w:space="0" w:color="auto"/>
-              <w:right w:val="single" w:sz="4" w:space="0" w:color="auto"/>
-            </w:tcBorders>
-            <w:shd w:val="clear" w:color="auto" w:fill="auto"/>
-            <w:vAlign w:val="bottom"/>
-          </w:tcPr>
-          <w:p>
-            <w:pPr>
-              <w:jc w:val="right"/>
-              <w:rPr>
-                <w:rFonts w:ascii="Calibri" w:eastAsia="Times New Roman" w:hAnsi="Calibri"/>
-                <w:color w:val="000000"/>
-              </w:rPr>
-            </w:pPr>
-          </w:p>
-        </w:tc>
-        <w:tc>
-          <w:tcPr>
-            <w:tcW w:w="1271" w:type="dxa"/>
-            <w:tcBorders>
-              <w:top w:val="single" w:sz="4" w:space="0" w:color="auto"/>
-              <w:left w:val="single" w:sz="4" w:space="0" w:color="auto"/>
-              <w:bottom w:val="single" w:sz="4" w:space="0" w:color="auto"/>
-              <w:right w:val="single" w:sz="4" w:space="0" w:color="auto"/>
-            </w:tcBorders>
-            <w:shd w:val="clear" w:color="auto" w:fill="auto"/>
-            <w:vAlign w:val="bottom"/>
-          </w:tcPr>
-          <w:p>
-            <w:pPr>
-              <w:jc w:val="right"/>
-              <w:rPr>
-                <w:rFonts w:ascii="Calibri" w:eastAsia="Times New Roman" w:hAnsi="Calibri"/>
-                <w:color w:val="000000"/>
-              </w:rPr>
-            </w:pPr>
-          </w:p>
-        </w:tc>
-        <w:tc>
-          <w:tcPr>
-            <w:tcW w:w="817" w:type="dxa"/>
-            <w:gridSpan w:val="2"/>
-            <w:tcBorders>
-              <w:top w:val="single" w:sz="4" w:space="0" w:color="auto"/>
-              <w:left w:val="single" w:sz="4" w:space="0" w:color="auto"/>
-              <w:bottom w:val="single" w:sz="4" w:space="0" w:color="auto"/>
-              <w:right w:val="single" w:sz="4" w:space="0" w:color="auto"/>
-            </w:tcBorders>
-            <w:shd w:val="clear" w:color="auto" w:fill="auto"/>
-            <w:vAlign w:val="bottom"/>
-          </w:tcPr>
-          <w:p>
-            <w:pPr>
-              <w:jc w:val="right"/>
-              <w:rPr>
-                <w:rFonts w:ascii="Calibri" w:eastAsia="Times New Roman" w:hAnsi="Calibri"/>
-                <w:color w:val="000000"/>
-              </w:rPr>
-            </w:pPr>
-          </w:p>
-        </w:tc>
-        <w:tc>
-          <w:tcPr>
-            <w:tcW w:w="1362" w:type="dxa"/>
-            <w:tcBorders>
-              <w:top w:val="single" w:sz="4" w:space="0" w:color="auto"/>
-              <w:left w:val="single" w:sz="4" w:space="0" w:color="auto"/>
-              <w:bottom w:val="single" w:sz="4" w:space="0" w:color="auto"/>
-              <w:right w:val="single" w:sz="4" w:space="0" w:color="auto"/>
-            </w:tcBorders>
-            <w:shd w:val="clear" w:color="auto" w:fill="auto"/>
-            <w:vAlign w:val="bottom"/>
-          </w:tcPr>
-          <w:p>
-            <w:pPr>
-              <w:jc w:val="right"/>
-              <w:rPr>
-                <w:rFonts w:ascii="Calibri" w:eastAsia="Times New Roman" w:hAnsi="Calibri"/>
-                <w:color w:val="000000"/>
-              </w:rPr>
-            </w:pPr>
-          </w:p>
-        </w:tc>
-        <w:tc>
-          <w:tcPr>
-            <w:tcW w:w="998" w:type="dxa"/>
-            <w:tcBorders>
-              <w:top w:val="single" w:sz="4" w:space="0" w:color="auto"/>
-              <w:left w:val="single" w:sz="4" w:space="0" w:color="auto"/>
-              <w:bottom w:val="single" w:sz="4" w:space="0" w:color="auto"/>
-              <w:right w:val="single" w:sz="4" w:space="0" w:color="auto"/>
-            </w:tcBorders>
-            <w:shd w:val="clear" w:color="auto" w:fill="auto"/>
-            <w:vAlign w:val="bottom"/>
-          </w:tcPr>
-          <w:p>
-            <w:pPr>
-              <w:jc w:val="right"/>
-              <w:rPr>
-                <w:rFonts w:ascii="Calibri" w:eastAsia="Times New Roman" w:hAnsi="Calibri"/>
-                <w:color w:val="000000"/>
-              </w:rPr>
-            </w:pPr>
-          </w:p>
-        </w:tc>
-        <w:tc>
-          <w:tcPr>
-            <w:tcW w:w="1274" w:type="dxa"/>
-            <w:tcBorders>
-              <w:top w:val="single" w:sz="4" w:space="0" w:color="auto"/>
-              <w:left w:val="single" w:sz="4" w:space="0" w:color="auto"/>
-              <w:bottom w:val="single" w:sz="4" w:space="0" w:color="auto"/>
-              <w:right w:val="single" w:sz="4" w:space="0" w:color="auto"/>
-            </w:tcBorders>
-            <w:shd w:val="clear" w:color="auto" w:fill="auto"/>
-            <w:vAlign w:val="bottom"/>
-          </w:tcPr>
-          <w:p>
-            <w:pPr>
-              <w:jc w:val="right"/>
-              <w:rPr>
-                <w:rFonts w:ascii="Calibri" w:eastAsia="Times New Roman" w:hAnsi="Calibri"/>
-                <w:color w:val="000000"/>
-              </w:rPr>
-            </w:pPr>
-          </w:p>
-        </w:tc>
-      </w:tr>
-      <w:tr>
-        <w:trPr>
-          <w:trHeight w:val="165"/>
-        </w:trPr>
-        <w:tc>
-          <w:tcPr>
-            <w:tcW w:w="1349" w:type="dxa"/>
-            <w:tcBorders>
-              <w:top w:val="single" w:sz="4" w:space="0" w:color="auto"/>
-              <w:left w:val="single" w:sz="4" w:space="0" w:color="auto"/>
-              <w:bottom w:val="single" w:sz="4" w:space="0" w:color="auto"/>
-              <w:right w:val="single" w:sz="4" w:space="0" w:color="auto"/>
-            </w:tcBorders>
-            <w:shd w:val="clear" w:color="auto" w:fill="auto"/>
-            <w:vAlign w:val="bottom"/>
-          </w:tcPr>
-          <w:p>
-            <w:pPr>
-              <w:jc w:val="right"/>
-              <w:rPr>
-                <w:rFonts w:ascii="Calibri" w:eastAsia="Times New Roman" w:hAnsi="Calibri"/>
-                <w:color w:val="000000"/>
-              </w:rPr>
-            </w:pPr>
-          </w:p>
-        </w:tc>
-        <w:tc>
-          <w:tcPr>
-            <w:tcW w:w="817" w:type="dxa"/>
-            <w:tcBorders>
-              <w:top w:val="single" w:sz="4" w:space="0" w:color="auto"/>
-              <w:left w:val="single" w:sz="4" w:space="0" w:color="auto"/>
-              <w:bottom w:val="single" w:sz="4" w:space="0" w:color="auto"/>
-              <w:right w:val="single" w:sz="4" w:space="0" w:color="auto"/>
-            </w:tcBorders>
-            <w:shd w:val="clear" w:color="auto" w:fill="auto"/>
-            <w:vAlign w:val="bottom"/>
-          </w:tcPr>
-          <w:p>
-            <w:pPr>
-              <w:jc w:val="right"/>
-              <w:rPr>
-                <w:rFonts w:ascii="Calibri" w:eastAsia="Times New Roman" w:hAnsi="Calibri"/>
-                <w:color w:val="000000"/>
-              </w:rPr>
-            </w:pPr>
-          </w:p>
-        </w:tc>
-        <w:tc>
-          <w:tcPr>
-            <w:tcW w:w="1452" w:type="dxa"/>
-            <w:tcBorders>
-              <w:top w:val="single" w:sz="4" w:space="0" w:color="auto"/>
-              <w:left w:val="single" w:sz="4" w:space="0" w:color="auto"/>
-              <w:bottom w:val="single" w:sz="4" w:space="0" w:color="auto"/>
-              <w:right w:val="single" w:sz="4" w:space="0" w:color="auto"/>
-            </w:tcBorders>
-            <w:shd w:val="clear" w:color="auto" w:fill="auto"/>
-            <w:vAlign w:val="bottom"/>
-          </w:tcPr>
-          <w:p>
-            <w:pPr>
-              <w:jc w:val="right"/>
-              <w:rPr>
-                <w:rFonts w:ascii="Calibri" w:eastAsia="Times New Roman" w:hAnsi="Calibri"/>
-                <w:color w:val="000000"/>
-              </w:rPr>
-            </w:pPr>
-          </w:p>
-        </w:tc>
-        <w:tc>
-          <w:tcPr>
-            <w:tcW w:w="1000" w:type="dxa"/>
-            <w:tcBorders>
-              <w:top w:val="single" w:sz="4" w:space="0" w:color="auto"/>
-              <w:left w:val="single" w:sz="4" w:space="0" w:color="auto"/>
-              <w:bottom w:val="single" w:sz="4" w:space="0" w:color="auto"/>
-              <w:right w:val="single" w:sz="4" w:space="0" w:color="auto"/>
-            </w:tcBorders>
-            <w:shd w:val="clear" w:color="auto" w:fill="auto"/>
-            <w:vAlign w:val="bottom"/>
-          </w:tcPr>
-          <w:p>
-            <w:pPr>
-              <w:jc w:val="right"/>
-              <w:rPr>
-                <w:rFonts w:ascii="Calibri" w:eastAsia="Times New Roman" w:hAnsi="Calibri"/>
-                <w:color w:val="000000"/>
-              </w:rPr>
-            </w:pPr>
-          </w:p>
-        </w:tc>
-        <w:tc>
-          <w:tcPr>
-            <w:tcW w:w="1271" w:type="dxa"/>
-            <w:tcBorders>
-              <w:top w:val="single" w:sz="4" w:space="0" w:color="auto"/>
-              <w:left w:val="single" w:sz="4" w:space="0" w:color="auto"/>
-              <w:bottom w:val="single" w:sz="4" w:space="0" w:color="auto"/>
-              <w:right w:val="single" w:sz="4" w:space="0" w:color="auto"/>
-            </w:tcBorders>
-            <w:shd w:val="clear" w:color="auto" w:fill="auto"/>
-            <w:vAlign w:val="bottom"/>
-          </w:tcPr>
-          <w:p>
-            <w:pPr>
-              <w:jc w:val="right"/>
-              <w:rPr>
-                <w:rFonts w:ascii="Calibri" w:eastAsia="Times New Roman" w:hAnsi="Calibri"/>
-                <w:color w:val="000000"/>
-              </w:rPr>
-            </w:pPr>
-          </w:p>
-        </w:tc>
-        <w:tc>
-          <w:tcPr>
-            <w:tcW w:w="817" w:type="dxa"/>
-            <w:gridSpan w:val="2"/>
-            <w:tcBorders>
-              <w:top w:val="single" w:sz="4" w:space="0" w:color="auto"/>
-              <w:left w:val="single" w:sz="4" w:space="0" w:color="auto"/>
-              <w:bottom w:val="single" w:sz="4" w:space="0" w:color="auto"/>
-              <w:right w:val="single" w:sz="4" w:space="0" w:color="auto"/>
-            </w:tcBorders>
-            <w:shd w:val="clear" w:color="auto" w:fill="auto"/>
-            <w:vAlign w:val="bottom"/>
-          </w:tcPr>
-          <w:p>
-            <w:pPr>
-              <w:jc w:val="right"/>
-              <w:rPr>
-                <w:rFonts w:ascii="Calibri" w:eastAsia="Times New Roman" w:hAnsi="Calibri"/>
-                <w:color w:val="000000"/>
-              </w:rPr>
-            </w:pPr>
-          </w:p>
-        </w:tc>
-        <w:tc>
-          <w:tcPr>
-            <w:tcW w:w="1362" w:type="dxa"/>
-            <w:tcBorders>
-              <w:top w:val="single" w:sz="4" w:space="0" w:color="auto"/>
-              <w:left w:val="single" w:sz="4" w:space="0" w:color="auto"/>
-              <w:bottom w:val="single" w:sz="4" w:space="0" w:color="auto"/>
-              <w:right w:val="single" w:sz="4" w:space="0" w:color="auto"/>
-            </w:tcBorders>
-            <w:shd w:val="clear" w:color="auto" w:fill="auto"/>
-            <w:vAlign w:val="bottom"/>
-          </w:tcPr>
-          <w:p>
-            <w:pPr>
-              <w:jc w:val="right"/>
-              <w:rPr>
-                <w:rFonts w:ascii="Calibri" w:eastAsia="Times New Roman" w:hAnsi="Calibri"/>
-                <w:color w:val="000000"/>
-              </w:rPr>
-            </w:pPr>
-          </w:p>
-        </w:tc>
-        <w:tc>
-          <w:tcPr>
-            <w:tcW w:w="998" w:type="dxa"/>
-            <w:tcBorders>
-              <w:top w:val="single" w:sz="4" w:space="0" w:color="auto"/>
-              <w:left w:val="single" w:sz="4" w:space="0" w:color="auto"/>
-              <w:bottom w:val="single" w:sz="4" w:space="0" w:color="auto"/>
-              <w:right w:val="single" w:sz="4" w:space="0" w:color="auto"/>
-            </w:tcBorders>
-            <w:shd w:val="clear" w:color="auto" w:fill="auto"/>
-            <w:vAlign w:val="bottom"/>
-          </w:tcPr>
-          <w:p>
-            <w:pPr>
-              <w:jc w:val="right"/>
-              <w:rPr>
-                <w:rFonts w:ascii="Calibri" w:eastAsia="Times New Roman" w:hAnsi="Calibri"/>
-                <w:color w:val="000000"/>
-              </w:rPr>
-            </w:pPr>
-          </w:p>
-        </w:tc>
-        <w:tc>
-          <w:tcPr>
-            <w:tcW w:w="1274" w:type="dxa"/>
-            <w:tcBorders>
-              <w:top w:val="single" w:sz="4" w:space="0" w:color="auto"/>
-              <w:left w:val="single" w:sz="4" w:space="0" w:color="auto"/>
-              <w:bottom w:val="single" w:sz="4" w:space="0" w:color="auto"/>
-              <w:right w:val="single" w:sz="4" w:space="0" w:color="auto"/>
-            </w:tcBorders>
-            <w:shd w:val="clear" w:color="auto" w:fill="auto"/>
-            <w:vAlign w:val="bottom"/>
-          </w:tcPr>
-          <w:p>
-            <w:pPr>
-              <w:jc w:val="right"/>
-              <w:rPr>
-                <w:rFonts w:ascii="Calibri" w:eastAsia="Times New Roman" w:hAnsi="Calibri"/>
-                <w:color w:val="000000"/>
-              </w:rPr>
-            </w:pPr>
-          </w:p>
-        </w:tc>
-      </w:tr>
-      <w:tr>
-        <w:trPr>
-          <w:trHeight w:val="165"/>
-        </w:trPr>
-        <w:tc>
-          <w:tcPr>
-            <w:tcW w:w="1349" w:type="dxa"/>
-            <w:tcBorders>
-              <w:top w:val="single" w:sz="4" w:space="0" w:color="auto"/>
-              <w:left w:val="single" w:sz="4" w:space="0" w:color="auto"/>
-              <w:bottom w:val="single" w:sz="4" w:space="0" w:color="auto"/>
-              <w:right w:val="single" w:sz="4" w:space="0" w:color="auto"/>
-            </w:tcBorders>
-            <w:shd w:val="clear" w:color="auto" w:fill="auto"/>
-            <w:vAlign w:val="bottom"/>
-          </w:tcPr>
-          <w:p>
-            <w:pPr>
-              <w:jc w:val="right"/>
-              <w:rPr>
-                <w:rFonts w:ascii="Calibri" w:eastAsia="Times New Roman" w:hAnsi="Calibri"/>
-                <w:color w:val="000000"/>
-              </w:rPr>
-            </w:pPr>
-          </w:p>
-        </w:tc>
-        <w:tc>
-          <w:tcPr>
-            <w:tcW w:w="817" w:type="dxa"/>
-            <w:tcBorders>
-              <w:top w:val="single" w:sz="4" w:space="0" w:color="auto"/>
-              <w:left w:val="single" w:sz="4" w:space="0" w:color="auto"/>
-              <w:bottom w:val="single" w:sz="4" w:space="0" w:color="auto"/>
-              <w:right w:val="single" w:sz="4" w:space="0" w:color="auto"/>
-            </w:tcBorders>
-            <w:shd w:val="clear" w:color="auto" w:fill="auto"/>
-            <w:vAlign w:val="bottom"/>
-          </w:tcPr>
-          <w:p>
-            <w:pPr>
-              <w:jc w:val="right"/>
-              <w:rPr>
-                <w:rFonts w:ascii="Calibri" w:eastAsia="Times New Roman" w:hAnsi="Calibri"/>
-                <w:color w:val="000000"/>
-              </w:rPr>
-            </w:pPr>
-          </w:p>
-        </w:tc>
-        <w:tc>
-          <w:tcPr>
-            <w:tcW w:w="1452" w:type="dxa"/>
-            <w:tcBorders>
-              <w:top w:val="single" w:sz="4" w:space="0" w:color="auto"/>
-              <w:left w:val="single" w:sz="4" w:space="0" w:color="auto"/>
-              <w:bottom w:val="single" w:sz="4" w:space="0" w:color="auto"/>
-              <w:right w:val="single" w:sz="4" w:space="0" w:color="auto"/>
-            </w:tcBorders>
-            <w:shd w:val="clear" w:color="auto" w:fill="auto"/>
-            <w:vAlign w:val="bottom"/>
-          </w:tcPr>
-          <w:p>
-            <w:pPr>
-              <w:jc w:val="right"/>
-              <w:rPr>
-                <w:rFonts w:ascii="Calibri" w:eastAsia="Times New Roman" w:hAnsi="Calibri"/>
-                <w:color w:val="000000"/>
-              </w:rPr>
-            </w:pPr>
-          </w:p>
-        </w:tc>
-        <w:tc>
-          <w:tcPr>
-            <w:tcW w:w="1000" w:type="dxa"/>
-            <w:tcBorders>
-              <w:top w:val="single" w:sz="4" w:space="0" w:color="auto"/>
-              <w:left w:val="single" w:sz="4" w:space="0" w:color="auto"/>
-              <w:bottom w:val="single" w:sz="4" w:space="0" w:color="auto"/>
-              <w:right w:val="single" w:sz="4" w:space="0" w:color="auto"/>
-            </w:tcBorders>
-            <w:shd w:val="clear" w:color="auto" w:fill="auto"/>
-            <w:vAlign w:val="bottom"/>
-          </w:tcPr>
-          <w:p>
-            <w:pPr>
-              <w:jc w:val="right"/>
-              <w:rPr>
-                <w:rFonts w:ascii="Calibri" w:eastAsia="Times New Roman" w:hAnsi="Calibri"/>
-                <w:color w:val="000000"/>
-              </w:rPr>
-            </w:pPr>
-          </w:p>
-        </w:tc>
-        <w:tc>
-          <w:tcPr>
-            <w:tcW w:w="1271" w:type="dxa"/>
-            <w:tcBorders>
-              <w:top w:val="single" w:sz="4" w:space="0" w:color="auto"/>
-              <w:left w:val="single" w:sz="4" w:space="0" w:color="auto"/>
-              <w:bottom w:val="single" w:sz="4" w:space="0" w:color="auto"/>
-              <w:right w:val="single" w:sz="4" w:space="0" w:color="auto"/>
-            </w:tcBorders>
-            <w:shd w:val="clear" w:color="auto" w:fill="auto"/>
-            <w:vAlign w:val="bottom"/>
-          </w:tcPr>
-          <w:p>
-            <w:pPr>
-              <w:jc w:val="right"/>
-              <w:rPr>
-                <w:rFonts w:ascii="Calibri" w:eastAsia="Times New Roman" w:hAnsi="Calibri"/>
-                <w:color w:val="000000"/>
-              </w:rPr>
-            </w:pPr>
-          </w:p>
-        </w:tc>
-        <w:tc>
-          <w:tcPr>
-            <w:tcW w:w="817" w:type="dxa"/>
-            <w:gridSpan w:val="2"/>
-            <w:tcBorders>
-              <w:top w:val="single" w:sz="4" w:space="0" w:color="auto"/>
-              <w:left w:val="single" w:sz="4" w:space="0" w:color="auto"/>
-              <w:bottom w:val="single" w:sz="4" w:space="0" w:color="auto"/>
-              <w:right w:val="single" w:sz="4" w:space="0" w:color="auto"/>
-            </w:tcBorders>
-            <w:shd w:val="clear" w:color="auto" w:fill="auto"/>
-            <w:vAlign w:val="bottom"/>
-          </w:tcPr>
-          <w:p>
-            <w:pPr>
-              <w:jc w:val="right"/>
-              <w:rPr>
-                <w:rFonts w:ascii="Calibri" w:eastAsia="Times New Roman" w:hAnsi="Calibri"/>
-                <w:color w:val="000000"/>
-              </w:rPr>
-            </w:pPr>
-          </w:p>
-        </w:tc>
-        <w:tc>
-          <w:tcPr>
-            <w:tcW w:w="1362" w:type="dxa"/>
-            <w:tcBorders>
-              <w:top w:val="single" w:sz="4" w:space="0" w:color="auto"/>
-              <w:left w:val="single" w:sz="4" w:space="0" w:color="auto"/>
-              <w:bottom w:val="single" w:sz="4" w:space="0" w:color="auto"/>
-              <w:right w:val="single" w:sz="4" w:space="0" w:color="auto"/>
-            </w:tcBorders>
-            <w:shd w:val="clear" w:color="auto" w:fill="auto"/>
-            <w:vAlign w:val="bottom"/>
-          </w:tcPr>
-          <w:p>
-            <w:pPr>
-              <w:jc w:val="right"/>
-              <w:rPr>
-                <w:rFonts w:ascii="Calibri" w:eastAsia="Times New Roman" w:hAnsi="Calibri"/>
-                <w:color w:val="000000"/>
-              </w:rPr>
-            </w:pPr>
-          </w:p>
-        </w:tc>
-        <w:tc>
-          <w:tcPr>
-            <w:tcW w:w="998" w:type="dxa"/>
-            <w:tcBorders>
-              <w:top w:val="single" w:sz="4" w:space="0" w:color="auto"/>
-              <w:left w:val="single" w:sz="4" w:space="0" w:color="auto"/>
-              <w:bottom w:val="single" w:sz="4" w:space="0" w:color="auto"/>
-              <w:right w:val="single" w:sz="4" w:space="0" w:color="auto"/>
-            </w:tcBorders>
-            <w:shd w:val="clear" w:color="auto" w:fill="auto"/>
-            <w:vAlign w:val="bottom"/>
-          </w:tcPr>
-          <w:p>
-            <w:pPr>
-              <w:jc w:val="right"/>
-              <w:rPr>
-                <w:rFonts w:ascii="Calibri" w:eastAsia="Times New Roman" w:hAnsi="Calibri"/>
-                <w:color w:val="000000"/>
-              </w:rPr>
-            </w:pPr>
-          </w:p>
-        </w:tc>
-        <w:tc>
-          <w:tcPr>
-            <w:tcW w:w="1274" w:type="dxa"/>
-            <w:tcBorders>
-              <w:top w:val="single" w:sz="4" w:space="0" w:color="auto"/>
-              <w:left w:val="single" w:sz="4" w:space="0" w:color="auto"/>
-              <w:bottom w:val="single" w:sz="4" w:space="0" w:color="auto"/>
-              <w:right w:val="single" w:sz="4" w:space="0" w:color="auto"/>
-            </w:tcBorders>
-            <w:shd w:val="clear" w:color="auto" w:fill="auto"/>
-            <w:vAlign w:val="bottom"/>
-          </w:tcPr>
-          <w:p>
-            <w:pPr>
-              <w:jc w:val="right"/>
-              <w:rPr>
-                <w:rFonts w:ascii="Calibri" w:eastAsia="Times New Roman" w:hAnsi="Calibri"/>
-                <w:color w:val="000000"/>
-              </w:rPr>
-            </w:pPr>
-          </w:p>
-        </w:tc>
-      </w:tr>
-      <w:tr>
-        <w:trPr>
-          <w:trHeight w:val="165"/>
-        </w:trPr>
-        <w:tc>
-          <w:tcPr>
-            <w:tcW w:w="1349" w:type="dxa"/>
-            <w:tcBorders>
-              <w:top w:val="single" w:sz="4" w:space="0" w:color="auto"/>
-              <w:left w:val="single" w:sz="4" w:space="0" w:color="auto"/>
-              <w:bottom w:val="single" w:sz="4" w:space="0" w:color="auto"/>
-              <w:right w:val="single" w:sz="4" w:space="0" w:color="auto"/>
-            </w:tcBorders>
-            <w:shd w:val="clear" w:color="auto" w:fill="auto"/>
-            <w:vAlign w:val="bottom"/>
-          </w:tcPr>
-          <w:p>
-            <w:pPr>
-              <w:jc w:val="right"/>
-              <w:rPr>
-                <w:rFonts w:ascii="Calibri" w:eastAsia="Times New Roman" w:hAnsi="Calibri"/>
-                <w:color w:val="000000"/>
-              </w:rPr>
-            </w:pPr>
-          </w:p>
-        </w:tc>
-        <w:tc>
-          <w:tcPr>
-            <w:tcW w:w="817" w:type="dxa"/>
-            <w:tcBorders>
-              <w:top w:val="single" w:sz="4" w:space="0" w:color="auto"/>
-              <w:left w:val="single" w:sz="4" w:space="0" w:color="auto"/>
-              <w:bottom w:val="single" w:sz="4" w:space="0" w:color="auto"/>
-              <w:right w:val="single" w:sz="4" w:space="0" w:color="auto"/>
-            </w:tcBorders>
-            <w:shd w:val="clear" w:color="auto" w:fill="auto"/>
-            <w:vAlign w:val="bottom"/>
-          </w:tcPr>
-          <w:p>
-            <w:pPr>
-              <w:jc w:val="right"/>
-              <w:rPr>
-                <w:rFonts w:ascii="Calibri" w:eastAsia="Times New Roman" w:hAnsi="Calibri"/>
-                <w:color w:val="000000"/>
-              </w:rPr>
-            </w:pPr>
-          </w:p>
-        </w:tc>
-        <w:tc>
-          <w:tcPr>
-            <w:tcW w:w="1452" w:type="dxa"/>
-            <w:tcBorders>
-              <w:top w:val="single" w:sz="4" w:space="0" w:color="auto"/>
-              <w:left w:val="single" w:sz="4" w:space="0" w:color="auto"/>
-              <w:bottom w:val="single" w:sz="4" w:space="0" w:color="auto"/>
-              <w:right w:val="single" w:sz="4" w:space="0" w:color="auto"/>
-            </w:tcBorders>
-            <w:shd w:val="clear" w:color="auto" w:fill="auto"/>
-            <w:vAlign w:val="bottom"/>
-          </w:tcPr>
-          <w:p>
-            <w:pPr>
-              <w:jc w:val="right"/>
-              <w:rPr>
-                <w:rFonts w:ascii="Calibri" w:eastAsia="Times New Roman" w:hAnsi="Calibri"/>
-                <w:color w:val="000000"/>
-              </w:rPr>
-            </w:pPr>
-          </w:p>
-        </w:tc>
-        <w:tc>
-          <w:tcPr>
-            <w:tcW w:w="1000" w:type="dxa"/>
-            <w:tcBorders>
-              <w:top w:val="single" w:sz="4" w:space="0" w:color="auto"/>
-              <w:left w:val="single" w:sz="4" w:space="0" w:color="auto"/>
-              <w:bottom w:val="single" w:sz="4" w:space="0" w:color="auto"/>
-              <w:right w:val="single" w:sz="4" w:space="0" w:color="auto"/>
-            </w:tcBorders>
-            <w:shd w:val="clear" w:color="auto" w:fill="auto"/>
-            <w:vAlign w:val="bottom"/>
-          </w:tcPr>
-          <w:p>
-            <w:pPr>
-              <w:jc w:val="right"/>
-              <w:rPr>
-                <w:rFonts w:ascii="Calibri" w:eastAsia="Times New Roman" w:hAnsi="Calibri"/>
-                <w:color w:val="000000"/>
-              </w:rPr>
-            </w:pPr>
-          </w:p>
-        </w:tc>
-        <w:tc>
-          <w:tcPr>
-            <w:tcW w:w="1271" w:type="dxa"/>
-            <w:tcBorders>
-              <w:top w:val="single" w:sz="4" w:space="0" w:color="auto"/>
-              <w:left w:val="single" w:sz="4" w:space="0" w:color="auto"/>
-              <w:bottom w:val="single" w:sz="4" w:space="0" w:color="auto"/>
-              <w:right w:val="single" w:sz="4" w:space="0" w:color="auto"/>
-            </w:tcBorders>
-            <w:shd w:val="clear" w:color="auto" w:fill="auto"/>
-            <w:vAlign w:val="bottom"/>
-          </w:tcPr>
-          <w:p>
-            <w:pPr>
-              <w:jc w:val="right"/>
-              <w:rPr>
-                <w:rFonts w:ascii="Calibri" w:eastAsia="Times New Roman" w:hAnsi="Calibri"/>
-                <w:color w:val="000000"/>
-              </w:rPr>
-            </w:pPr>
-          </w:p>
-        </w:tc>
-        <w:tc>
-          <w:tcPr>
-            <w:tcW w:w="817" w:type="dxa"/>
-            <w:gridSpan w:val="2"/>
-            <w:tcBorders>
-              <w:top w:val="single" w:sz="4" w:space="0" w:color="auto"/>
-              <w:left w:val="single" w:sz="4" w:space="0" w:color="auto"/>
-              <w:bottom w:val="single" w:sz="4" w:space="0" w:color="auto"/>
-              <w:right w:val="single" w:sz="4" w:space="0" w:color="auto"/>
-            </w:tcBorders>
-            <w:shd w:val="clear" w:color="auto" w:fill="auto"/>
-            <w:vAlign w:val="bottom"/>
-          </w:tcPr>
-          <w:p>
-            <w:pPr>
-              <w:jc w:val="right"/>
-              <w:rPr>
-                <w:rFonts w:ascii="Calibri" w:eastAsia="Times New Roman" w:hAnsi="Calibri"/>
-                <w:color w:val="000000"/>
-              </w:rPr>
-            </w:pPr>
-          </w:p>
-        </w:tc>
-        <w:tc>
-          <w:tcPr>
-            <w:tcW w:w="1362" w:type="dxa"/>
-            <w:tcBorders>
-              <w:top w:val="single" w:sz="4" w:space="0" w:color="auto"/>
-              <w:left w:val="single" w:sz="4" w:space="0" w:color="auto"/>
-              <w:bottom w:val="single" w:sz="4" w:space="0" w:color="auto"/>
-              <w:right w:val="single" w:sz="4" w:space="0" w:color="auto"/>
-            </w:tcBorders>
-            <w:shd w:val="clear" w:color="auto" w:fill="auto"/>
-            <w:vAlign w:val="bottom"/>
-          </w:tcPr>
-          <w:p>
-            <w:pPr>
-              <w:jc w:val="right"/>
-              <w:rPr>
-                <w:rFonts w:ascii="Calibri" w:eastAsia="Times New Roman" w:hAnsi="Calibri"/>
-                <w:color w:val="000000"/>
-              </w:rPr>
-            </w:pPr>
-          </w:p>
-        </w:tc>
-        <w:tc>
-          <w:tcPr>
-            <w:tcW w:w="998" w:type="dxa"/>
-            <w:tcBorders>
-              <w:top w:val="single" w:sz="4" w:space="0" w:color="auto"/>
-              <w:left w:val="single" w:sz="4" w:space="0" w:color="auto"/>
-              <w:bottom w:val="single" w:sz="4" w:space="0" w:color="auto"/>
-              <w:right w:val="single" w:sz="4" w:space="0" w:color="auto"/>
-            </w:tcBorders>
-            <w:shd w:val="clear" w:color="auto" w:fill="auto"/>
-            <w:vAlign w:val="bottom"/>
-          </w:tcPr>
-          <w:p>
-            <w:pPr>
-              <w:jc w:val="right"/>
-              <w:rPr>
-                <w:rFonts w:ascii="Calibri" w:eastAsia="Times New Roman" w:hAnsi="Calibri"/>
-                <w:color w:val="000000"/>
-              </w:rPr>
-            </w:pPr>
-          </w:p>
-        </w:tc>
-        <w:tc>
-          <w:tcPr>
-            <w:tcW w:w="1274" w:type="dxa"/>
-            <w:tcBorders>
-              <w:top w:val="single" w:sz="4" w:space="0" w:color="auto"/>
-              <w:left w:val="single" w:sz="4" w:space="0" w:color="auto"/>
-              <w:bottom w:val="single" w:sz="4" w:space="0" w:color="auto"/>
-              <w:right w:val="single" w:sz="4" w:space="0" w:color="auto"/>
-            </w:tcBorders>
-            <w:shd w:val="clear" w:color="auto" w:fill="auto"/>
-            <w:vAlign w:val="bottom"/>
-          </w:tcPr>
-          <w:p>
-            <w:pPr>
-              <w:jc w:val="right"/>
-              <w:rPr>
-                <w:rFonts w:ascii="Calibri" w:eastAsia="Times New Roman" w:hAnsi="Calibri"/>
-                <w:color w:val="000000"/>
-              </w:rPr>
-            </w:pPr>
-          </w:p>
-        </w:tc>
-      </w:tr>
-      <w:tr>
-        <w:trPr>
-          <w:trHeight w:val="165"/>
-        </w:trPr>
-        <w:tc>
-          <w:tcPr>
-            <w:tcW w:w="1349" w:type="dxa"/>
-            <w:tcBorders>
-              <w:top w:val="single" w:sz="4" w:space="0" w:color="auto"/>
-              <w:left w:val="single" w:sz="4" w:space="0" w:color="auto"/>
-              <w:bottom w:val="single" w:sz="4" w:space="0" w:color="auto"/>
-              <w:right w:val="single" w:sz="4" w:space="0" w:color="auto"/>
-            </w:tcBorders>
-            <w:shd w:val="clear" w:color="auto" w:fill="auto"/>
-            <w:vAlign w:val="bottom"/>
-          </w:tcPr>
-          <w:p>
-            <w:pPr>
-              <w:jc w:val="right"/>
-              <w:rPr>
-                <w:rFonts w:ascii="Calibri" w:eastAsia="Times New Roman" w:hAnsi="Calibri"/>
-                <w:color w:val="000000"/>
-              </w:rPr>
-            </w:pPr>
-          </w:p>
-        </w:tc>
-        <w:tc>
-          <w:tcPr>
-            <w:tcW w:w="817" w:type="dxa"/>
-            <w:tcBorders>
-              <w:top w:val="single" w:sz="4" w:space="0" w:color="auto"/>
-              <w:left w:val="single" w:sz="4" w:space="0" w:color="auto"/>
-              <w:bottom w:val="single" w:sz="4" w:space="0" w:color="auto"/>
-              <w:right w:val="single" w:sz="4" w:space="0" w:color="auto"/>
-            </w:tcBorders>
-            <w:shd w:val="clear" w:color="auto" w:fill="auto"/>
-            <w:vAlign w:val="bottom"/>
-          </w:tcPr>
-          <w:p>
-            <w:pPr>
-              <w:jc w:val="right"/>
-              <w:rPr>
-                <w:rFonts w:ascii="Calibri" w:eastAsia="Times New Roman" w:hAnsi="Calibri"/>
-                <w:color w:val="000000"/>
-              </w:rPr>
-            </w:pPr>
-          </w:p>
-        </w:tc>
-        <w:tc>
-          <w:tcPr>
-            <w:tcW w:w="1452" w:type="dxa"/>
-            <w:tcBorders>
-              <w:top w:val="single" w:sz="4" w:space="0" w:color="auto"/>
-              <w:left w:val="single" w:sz="4" w:space="0" w:color="auto"/>
-              <w:bottom w:val="single" w:sz="4" w:space="0" w:color="auto"/>
-              <w:right w:val="single" w:sz="4" w:space="0" w:color="auto"/>
-            </w:tcBorders>
-            <w:shd w:val="clear" w:color="auto" w:fill="auto"/>
-            <w:vAlign w:val="bottom"/>
-          </w:tcPr>
-          <w:p>
-            <w:pPr>
-              <w:jc w:val="right"/>
-              <w:rPr>
-                <w:rFonts w:ascii="Calibri" w:eastAsia="Times New Roman" w:hAnsi="Calibri"/>
-                <w:color w:val="000000"/>
-              </w:rPr>
-            </w:pPr>
-          </w:p>
-        </w:tc>
-        <w:tc>
-          <w:tcPr>
-            <w:tcW w:w="1000" w:type="dxa"/>
-            <w:tcBorders>
-              <w:top w:val="single" w:sz="4" w:space="0" w:color="auto"/>
-              <w:left w:val="single" w:sz="4" w:space="0" w:color="auto"/>
-              <w:bottom w:val="single" w:sz="4" w:space="0" w:color="auto"/>
-              <w:right w:val="single" w:sz="4" w:space="0" w:color="auto"/>
-            </w:tcBorders>
-            <w:shd w:val="clear" w:color="auto" w:fill="auto"/>
-            <w:vAlign w:val="bottom"/>
-          </w:tcPr>
-          <w:p>
-            <w:pPr>
-              <w:jc w:val="right"/>
-              <w:rPr>
-                <w:rFonts w:ascii="Calibri" w:eastAsia="Times New Roman" w:hAnsi="Calibri"/>
-                <w:color w:val="000000"/>
-              </w:rPr>
-            </w:pPr>
-          </w:p>
-        </w:tc>
-        <w:tc>
-          <w:tcPr>
-            <w:tcW w:w="1271" w:type="dxa"/>
-            <w:tcBorders>
-              <w:top w:val="single" w:sz="4" w:space="0" w:color="auto"/>
-              <w:left w:val="single" w:sz="4" w:space="0" w:color="auto"/>
-              <w:bottom w:val="single" w:sz="4" w:space="0" w:color="auto"/>
-              <w:right w:val="single" w:sz="4" w:space="0" w:color="auto"/>
-            </w:tcBorders>
-            <w:shd w:val="clear" w:color="auto" w:fill="auto"/>
-            <w:vAlign w:val="bottom"/>
-          </w:tcPr>
-          <w:p>
-            <w:pPr>
-              <w:jc w:val="right"/>
-              <w:rPr>
-                <w:rFonts w:ascii="Calibri" w:eastAsia="Times New Roman" w:hAnsi="Calibri"/>
-                <w:color w:val="000000"/>
-              </w:rPr>
-            </w:pPr>
-          </w:p>
-        </w:tc>
-        <w:tc>
-          <w:tcPr>
-            <w:tcW w:w="817" w:type="dxa"/>
-            <w:gridSpan w:val="2"/>
-            <w:tcBorders>
-              <w:top w:val="single" w:sz="4" w:space="0" w:color="auto"/>
-              <w:left w:val="single" w:sz="4" w:space="0" w:color="auto"/>
-              <w:bottom w:val="single" w:sz="4" w:space="0" w:color="auto"/>
-              <w:right w:val="single" w:sz="4" w:space="0" w:color="auto"/>
-            </w:tcBorders>
-            <w:shd w:val="clear" w:color="auto" w:fill="auto"/>
-            <w:vAlign w:val="bottom"/>
-          </w:tcPr>
-          <w:p>
-            <w:pPr>
-              <w:jc w:val="right"/>
-              <w:rPr>
-                <w:rFonts w:ascii="Calibri" w:eastAsia="Times New Roman" w:hAnsi="Calibri"/>
-                <w:color w:val="000000"/>
-              </w:rPr>
-            </w:pPr>
-          </w:p>
-        </w:tc>
-        <w:tc>
-          <w:tcPr>
-            <w:tcW w:w="1362" w:type="dxa"/>
-            <w:tcBorders>
-              <w:top w:val="single" w:sz="4" w:space="0" w:color="auto"/>
-              <w:left w:val="single" w:sz="4" w:space="0" w:color="auto"/>
-              <w:bottom w:val="single" w:sz="4" w:space="0" w:color="auto"/>
-              <w:right w:val="single" w:sz="4" w:space="0" w:color="auto"/>
-            </w:tcBorders>
-            <w:shd w:val="clear" w:color="auto" w:fill="auto"/>
-            <w:vAlign w:val="bottom"/>
-          </w:tcPr>
-          <w:p>
-            <w:pPr>
-              <w:jc w:val="right"/>
-              <w:rPr>
-                <w:rFonts w:ascii="Calibri" w:eastAsia="Times New Roman" w:hAnsi="Calibri"/>
-                <w:color w:val="000000"/>
-              </w:rPr>
-            </w:pPr>
-          </w:p>
-        </w:tc>
-        <w:tc>
-          <w:tcPr>
-            <w:tcW w:w="998" w:type="dxa"/>
-            <w:tcBorders>
-              <w:top w:val="single" w:sz="4" w:space="0" w:color="auto"/>
-              <w:left w:val="single" w:sz="4" w:space="0" w:color="auto"/>
-              <w:bottom w:val="single" w:sz="4" w:space="0" w:color="auto"/>
-              <w:right w:val="single" w:sz="4" w:space="0" w:color="auto"/>
-            </w:tcBorders>
-            <w:shd w:val="clear" w:color="auto" w:fill="auto"/>
-            <w:vAlign w:val="bottom"/>
-          </w:tcPr>
-          <w:p>
-            <w:pPr>
-              <w:jc w:val="right"/>
-              <w:rPr>
-                <w:rFonts w:ascii="Calibri" w:eastAsia="Times New Roman" w:hAnsi="Calibri"/>
-                <w:color w:val="000000"/>
-              </w:rPr>
-            </w:pPr>
-          </w:p>
-        </w:tc>
-        <w:tc>
-          <w:tcPr>
-            <w:tcW w:w="1274" w:type="dxa"/>
-            <w:tcBorders>
-              <w:top w:val="single" w:sz="4" w:space="0" w:color="auto"/>
-              <w:left w:val="single" w:sz="4" w:space="0" w:color="auto"/>
-              <w:bottom w:val="single" w:sz="4" w:space="0" w:color="auto"/>
-              <w:right w:val="single" w:sz="4" w:space="0" w:color="auto"/>
-            </w:tcBorders>
-            <w:shd w:val="clear" w:color="auto" w:fill="auto"/>
-            <w:vAlign w:val="bottom"/>
-          </w:tcPr>
-          <w:p>
-            <w:pPr>
-              <w:jc w:val="right"/>
-              <w:rPr>
-                <w:rFonts w:ascii="Calibri" w:eastAsia="Times New Roman" w:hAnsi="Calibri"/>
-                <w:color w:val="000000"/>
-              </w:rPr>
-            </w:pPr>
-          </w:p>
-        </w:tc>
-      </w:tr>
-      <w:tr>
-        <w:trPr>
           <w:trHeight w:val="165"/>
         </w:trPr>
         <w:tc>
@@ -4823,87 +3575,153 @@
           <w:ilvl w:val="0"/>
           <w:numId w:val="2"/>
         </w:numPr>
-      </w:pPr>
-      <w:r>
+        <w:rPr>
+          <w:highlight w:val="yellow"/>
+        </w:rPr>
+      </w:pPr>
+      <w:r>
+        <w:rPr>
+          <w:highlight w:val="yellow"/>
+        </w:rPr>
         <w:t>Complete calibration report by inserting graph of data at the end of report. This is done by converting .</w:t>
       </w:r>
       <w:proofErr w:type="spellStart"/>
       <w:r>
+        <w:rPr>
+          <w:highlight w:val="yellow"/>
+        </w:rPr>
         <w:t>psc</w:t>
       </w:r>
       <w:proofErr w:type="spellEnd"/>
       <w:r>
-        <w:t xml:space="preserve"> figure in X11 to .</w:t>
+        <w:rPr>
+          <w:highlight w:val="yellow"/>
+        </w:rPr>
+        <w:t xml:space="preserve"> figure in </w:t>
+      </w:r>
+      <w:r>
+        <w:rPr>
+          <w:highlight w:val="yellow"/>
+        </w:rPr>
+        <w:t>IDL</w:t>
+      </w:r>
+      <w:r>
+        <w:rPr>
+          <w:highlight w:val="yellow"/>
+        </w:rPr>
+        <w:t xml:space="preserve"> to .</w:t>
       </w:r>
       <w:proofErr w:type="spellStart"/>
       <w:r>
+        <w:rPr>
+          <w:highlight w:val="yellow"/>
+        </w:rPr>
         <w:t>png</w:t>
       </w:r>
       <w:proofErr w:type="spellEnd"/>
       <w:r>
+        <w:rPr>
+          <w:highlight w:val="yellow"/>
+        </w:rPr>
         <w:t xml:space="preserve"> (command: convert CB11037.09152011.co2c13.psc CB11037.png) </w:t>
       </w:r>
       <w:r>
+        <w:rPr>
+          <w:highlight w:val="yellow"/>
+        </w:rPr>
         <w:t xml:space="preserve">Run the </w:t>
       </w:r>
       <w:proofErr w:type="spellStart"/>
       <w:r>
+        <w:rPr>
+          <w:highlight w:val="yellow"/>
+        </w:rPr>
         <w:t>tank_view</w:t>
       </w:r>
       <w:proofErr w:type="spellEnd"/>
       <w:r>
+        <w:rPr>
+          <w:highlight w:val="yellow"/>
+        </w:rPr>
         <w:t xml:space="preserve"> program again, </w:t>
       </w:r>
       <w:proofErr w:type="spellStart"/>
       <w:r>
+        <w:rPr>
+          <w:highlight w:val="yellow"/>
+        </w:rPr>
         <w:t>savegraphs</w:t>
       </w:r>
       <w:proofErr w:type="spellEnd"/>
       <w:r>
+        <w:rPr>
+          <w:highlight w:val="yellow"/>
+        </w:rPr>
         <w:t>=1 and the .</w:t>
       </w:r>
       <w:proofErr w:type="spellStart"/>
       <w:r>
+        <w:rPr>
+          <w:highlight w:val="yellow"/>
+        </w:rPr>
         <w:t>png</w:t>
       </w:r>
       <w:proofErr w:type="spellEnd"/>
       <w:r>
-        <w:t xml:space="preserve"> file will appear under stats folder in vortex2 (found in   /projects/</w:t>
-      </w:r>
-      <w:proofErr w:type="gramStart"/>
-      <w:r>
-        <w:t>co2c13(</w:t>
-      </w:r>
-      <w:proofErr w:type="gramEnd"/>
-      <w:r>
-        <w:t>or ch4c13)/</w:t>
-      </w:r>
-      <w:proofErr w:type="spellStart"/>
-      <w:r>
-        <w:t>cals</w:t>
-      </w:r>
-      <w:proofErr w:type="spellEnd"/>
-      <w:r>
-        <w:t>/</w:t>
-      </w:r>
-      <w:proofErr w:type="spellStart"/>
-      <w:r>
-        <w:t>external_cyl</w:t>
-      </w:r>
-      <w:proofErr w:type="spellEnd"/>
-      <w:r>
-        <w:t>/</w:t>
-      </w:r>
-      <w:r>
+        <w:rPr>
+          <w:highlight w:val="yellow"/>
+        </w:rPr>
+        <w:t xml:space="preserve"> file will appear under sta</w:t>
+      </w:r>
+      <w:r>
+        <w:rPr>
+          <w:highlight w:val="yellow"/>
+        </w:rPr>
+        <w:t>ts folder in vortex2 (found in</w:t>
+      </w:r>
+      <w:r>
+        <w:rPr>
+          <w:highlight w:val="yellow"/>
+        </w:rPr>
+        <w:t xml:space="preserve"> /projects/co2c13</w:t>
+      </w:r>
+      <w:r>
+        <w:rPr>
+          <w:highlight w:val="yellow"/>
+        </w:rPr>
+        <w:t xml:space="preserve"> </w:t>
+      </w:r>
+      <w:r>
+        <w:rPr>
+          <w:highlight w:val="yellow"/>
+        </w:rPr>
+        <w:t>(or ch4c13)/cals/</w:t>
+      </w:r>
+      <w:r>
+        <w:rPr>
+          <w:highlight w:val="yellow"/>
+        </w:rPr>
+        <w:t>external_cyl/</w:t>
+      </w:r>
+      <w:r>
+        <w:rPr>
+          <w:highlight w:val="yellow"/>
+        </w:rPr>
         <w:t>stats)</w:t>
       </w:r>
       <w:r>
+        <w:rPr>
+          <w:highlight w:val="yellow"/>
+        </w:rPr>
         <w:t>.</w:t>
       </w:r>
     </w:p>
     <w:p>
       <w:pPr>
         <w:pStyle w:val="ListParagraph"/>
+        <w:rPr>
+          <w:highlight w:val="yellow"/>
+        </w:rPr>
       </w:pPr>
     </w:p>
     <w:p>
@@ -4913,20 +3731,38 @@
           <w:ilvl w:val="0"/>
           <w:numId w:val="2"/>
         </w:numPr>
-      </w:pPr>
-      <w:r>
+        <w:rPr>
+          <w:highlight w:val="yellow"/>
+        </w:rPr>
+      </w:pPr>
+      <w:r>
+        <w:rPr>
+          <w:highlight w:val="yellow"/>
+        </w:rPr>
         <w:t>Double check the data was copied and pasted correctly, then file -&gt;save as -&gt;TANKIDsilco2 (or silch4) as a .pdf file in tank folder (</w:t>
       </w:r>
       <w:proofErr w:type="spellStart"/>
       <w:r>
+        <w:rPr>
+          <w:highlight w:val="yellow"/>
+        </w:rPr>
         <w:t>Carbonito</w:t>
       </w:r>
       <w:proofErr w:type="spellEnd"/>
       <w:r>
+        <w:rPr>
+          <w:highlight w:val="yellow"/>
+        </w:rPr>
         <w:t>-&gt;tank calibrations).</w:t>
       </w:r>
     </w:p>
-    <w:p/>
+    <w:p>
+      <w:pPr>
+        <w:rPr>
+          <w:highlight w:val="yellow"/>
+        </w:rPr>
+      </w:pPr>
+    </w:p>
     <w:p>
       <w:pPr>
         <w:pStyle w:val="ListParagraph"/>
@@ -4939,34 +3775,16 @@
         <w:t xml:space="preserve">Using a secure transfer file system (i.e. </w:t>
       </w:r>
       <w:r>
-        <w:t>FileZilla</w:t>
-      </w:r>
-      <w:r>
-        <w:t xml:space="preserve"> on </w:t>
-      </w:r>
-      <w:proofErr w:type="spellStart"/>
-      <w:r>
-        <w:t>Organico</w:t>
-      </w:r>
-      <w:proofErr w:type="spellEnd"/>
-      <w:r>
-        <w:t>) copy .pdf versions of the tank reports to vortex2 (/projects/co2c13(ch4c13)/</w:t>
-      </w:r>
-      <w:proofErr w:type="spellStart"/>
-      <w:r>
-        <w:t>cals</w:t>
-      </w:r>
-      <w:proofErr w:type="spellEnd"/>
-      <w:r>
-        <w:t>/</w:t>
-      </w:r>
-      <w:proofErr w:type="spellStart"/>
-      <w:r>
-        <w:t>external_cyl</w:t>
-      </w:r>
-      <w:proofErr w:type="spellEnd"/>
-      <w:r>
-        <w:t>/reports).</w:t>
+        <w:t>FileZilla) copy the tank reports to vortex/the NOAA database</w:t>
+      </w:r>
+      <w:r>
+        <w:t xml:space="preserve"> (/projects/co2c13</w:t>
+      </w:r>
+      <w:r>
+        <w:t xml:space="preserve"> </w:t>
+      </w:r>
+      <w:r>
+        <w:t>(ch4c13)/cals/external_cyl/reports).</w:t>
       </w:r>
     </w:p>
     <w:p/>
@@ -4979,15 +3797,13 @@
         </w:numPr>
       </w:pPr>
       <w:r>
-        <w:t>Send Duane Kitzis (Duane.R.Kitzus@noaa.gov</w:t>
-      </w:r>
-      <w:proofErr w:type="gramStart"/>
-      <w:r>
-        <w:t>)  an</w:t>
-      </w:r>
-      <w:proofErr w:type="gramEnd"/>
-      <w:r>
-        <w:t xml:space="preserve"> email with attached copies of tank reports. </w:t>
+        <w:t>Send Duane Ki</w:t>
+      </w:r>
+      <w:r>
+        <w:t xml:space="preserve">tzis (Duane.R.Kitzus@noaa.gov) </w:t>
+      </w:r>
+      <w:r>
+        <w:t xml:space="preserve">an email with attached copies of tank reports. </w:t>
       </w:r>
     </w:p>
     <w:tbl>
@@ -5052,7 +3868,20 @@
         <w:t xml:space="preserve"> </w:t>
       </w:r>
       <w:r>
-        <w:t xml:space="preserve">Lastly, add final values to NOAA’s Reference Gas Manager website </w:t>
+        <w:t xml:space="preserve">Lastly, add final values to NOAA’s Reference Gas Manager </w:t>
+      </w:r>
+      <w:proofErr w:type="gramStart"/>
+      <w:r>
+        <w:t>web</w:t>
+      </w:r>
+      <w:bookmarkStart w:id="0" w:name="_GoBack"/>
+      <w:bookmarkEnd w:id="0"/>
+      <w:r>
+        <w:t>site</w:t>
+      </w:r>
+      <w:proofErr w:type="gramEnd"/>
+      <w:r>
+        <w:t xml:space="preserve"> </w:t>
       </w:r>
       <w:hyperlink r:id="rId8" w:history="1">
         <w:r>
@@ -5069,15 +3898,13 @@
         <w:t xml:space="preserve">and enter values in internal spreadsheet </w:t>
       </w:r>
       <w:r>
-        <w:t xml:space="preserve">on the </w:t>
-      </w:r>
-      <w:proofErr w:type="spellStart"/>
-      <w:r>
-        <w:t>todo</w:t>
-      </w:r>
-      <w:proofErr w:type="spellEnd"/>
-      <w:r>
-        <w:t xml:space="preserve"> list link </w:t>
+        <w:t>on the to</w:t>
+      </w:r>
+      <w:r>
+        <w:t xml:space="preserve"> </w:t>
+      </w:r>
+      <w:r>
+        <w:t xml:space="preserve">do list link </w:t>
       </w:r>
       <w:r>
         <w:t xml:space="preserve">(Calibration Cylinder Log.xls found on </w:t>
@@ -5118,7 +3945,13 @@
         <w:t>s, capped</w:t>
       </w:r>
       <w:r>
-        <w:t xml:space="preserve"> and sent back to NOAA via cart guys. Please call ahead to let them know there are </w:t>
+        <w:t xml:space="preserve"> and sent back to NOAA via cart </w:t>
+      </w:r>
+      <w:r>
+        <w:t>people</w:t>
+      </w:r>
+      <w:r>
+        <w:t xml:space="preserve">. Please call ahead to let them know there are </w:t>
       </w:r>
       <w:r>
         <w:t>cylinders</w:t>

</xml_diff>